<commit_message>
completed residence module partially completed case module
</commit_message>
<xml_diff>
--- a/Security system Important points.docx
+++ b/Security system Important points.docx
@@ -175,9 +175,33 @@
     <w:p>
       <w:pPr>
         <w:rPr>
-          <w:lang w:val="en-US"/>
-        </w:rPr>
-      </w:pPr>
+          <w:u w:val="single"/>
+          <w:lang w:val="en-US"/>
+        </w:rPr>
+      </w:pPr>
+      <w:r>
+        <w:rPr>
+          <w:u w:val="single"/>
+          <w:lang w:val="en-US"/>
+        </w:rPr>
+        <w:t>Has many through or custom has many through relationship</w:t>
+      </w:r>
+    </w:p>
+    <w:p>
+      <w:pPr>
+        <w:rPr>
+          <w:u w:val="single"/>
+          <w:lang w:val="en-US"/>
+        </w:rPr>
+      </w:pPr>
+      <w:hyperlink r:id="rId8" w:history="1">
+        <w:r>
+          <w:rPr>
+            <w:rStyle w:val="Hyperlink"/>
+          </w:rPr>
+          <w:t>https://www.revsys.com/tidbits/tips-using-djangos-manytomanyfield/</w:t>
+        </w:r>
+      </w:hyperlink>
       <w:bookmarkStart w:id="0" w:name="_GoBack"/>
       <w:bookmarkEnd w:id="0"/>
     </w:p>

</xml_diff>